<commit_message>
changed label for project
</commit_message>
<xml_diff>
--- a/353015_КузнецовРА.docx
+++ b/353015_КузнецовРА.docx
@@ -2,8 +2,9 @@
 <file path=word/document.xml><?xml version="1.0" encoding="utf-8"?>
 <w:document xmlns:wpc="http://schemas.microsoft.com/office/word/2010/wordprocessingCanvas" xmlns:cx="http://schemas.microsoft.com/office/drawing/2014/chartex" xmlns:cx1="http://schemas.microsoft.com/office/drawing/2015/9/8/chartex" xmlns:mc="http://schemas.openxmlformats.org/markup-compatibility/2006" xmlns:o="urn:schemas-microsoft-com:office:office" xmlns:r="http://schemas.openxmlformats.org/officeDocument/2006/relationships" xmlns:m="http://schemas.openxmlformats.org/officeDocument/2006/math" xmlns:v="urn:schemas-microsoft-com:vml" xmlns:wp14="http://schemas.microsoft.com/office/word/2010/wordprocessingDrawing" xmlns:wp="http://schemas.openxmlformats.org/drawingml/2006/wordprocessingDrawing" xmlns:w10="urn:schemas-microsoft-com:office:word" xmlns:w="http://schemas.openxmlformats.org/wordprocessingml/2006/main" xmlns:w14="http://schemas.microsoft.com/office/word/2010/wordml" xmlns:w15="http://schemas.microsoft.com/office/word/2012/wordml" xmlns:w16se="http://schemas.microsoft.com/office/word/2015/wordml/symex" xmlns:wpg="http://schemas.microsoft.com/office/word/2010/wordprocessingGroup" xmlns:wpi="http://schemas.microsoft.com/office/word/2010/wordprocessingInk" xmlns:wne="http://schemas.microsoft.com/office/word/2006/wordml" xmlns:wps="http://schemas.microsoft.com/office/word/2010/wordprocessingShape" mc:Ignorable="w14 w15 w16se wp14">
   <w:body>
-    <w:bookmarkStart w:id="0" w:name="_MON_1778520559"/>
-    <w:bookmarkEnd w:id="0"/>
+    <w:bookmarkStart w:id="0" w:name="_GoBack"/>
+    <w:bookmarkStart w:id="1" w:name="_MON_1778520559"/>
+    <w:bookmarkEnd w:id="1"/>
     <w:p>
       <w:pPr>
         <w:rPr>
@@ -35,25 +36,26 @@
             <v:path o:extrusionok="f" gradientshapeok="t" o:connecttype="rect"/>
             <o:lock v:ext="edit" aspectratio="t"/>
           </v:shapetype>
-          <v:shape id="_x0000_i1025" type="#_x0000_t75" style="width:494.4pt;height:589.8pt" o:ole="">
+          <v:shape id="_x0000_i1028" type="#_x0000_t75" style="width:494.4pt;height:589.8pt" o:ole="">
             <v:imagedata r:id="rId6" o:title=""/>
           </v:shape>
-          <o:OLEObject Type="Embed" ProgID="Word.Document.12" ShapeID="_x0000_i1025" DrawAspect="Content" ObjectID="_1780771121" r:id="rId7">
+          <o:OLEObject Type="Embed" ProgID="Word.Document.12" ShapeID="_x0000_i1028" DrawAspect="Content" ObjectID="_1780843293" r:id="rId7">
             <o:FieldCodes>\s</o:FieldCodes>
           </o:OLEObject>
         </w:object>
       </w:r>
+      <w:bookmarkEnd w:id="0"/>
       <w:r>
         <w:br w:type="page"/>
       </w:r>
-      <w:bookmarkStart w:id="1" w:name="_MON_1778520726"/>
-      <w:bookmarkEnd w:id="1"/>
+      <w:bookmarkStart w:id="2" w:name="_MON_1778520726"/>
+      <w:bookmarkEnd w:id="2"/>
       <w:r>
         <w:object w:dxaOrig="9355" w:dyaOrig="10054">
           <v:shape id="_x0000_i1026" type="#_x0000_t75" style="width:468pt;height:502.8pt" o:ole="">
             <v:imagedata r:id="rId8" o:title=""/>
           </v:shape>
-          <o:OLEObject Type="Embed" ProgID="Word.Document.12" ShapeID="_x0000_i1026" DrawAspect="Content" ObjectID="_1780771122" r:id="rId9">
+          <o:OLEObject Type="Embed" ProgID="Word.Document.12" ShapeID="_x0000_i1026" DrawAspect="Content" ObjectID="_1780843294" r:id="rId9">
             <o:FieldCodes>\s</o:FieldCodes>
           </o:OLEObject>
         </w:object>
@@ -165,99 +167,63 @@
               <w:lang w:val="en-US" w:eastAsia="en-US"/>
             </w:rPr>
           </w:pPr>
-          <w:r>
-            <w:rPr>
-              <w:noProof/>
-            </w:rPr>
-            <w:fldChar w:fldCharType="begin"/>
-          </w:r>
-          <w:r>
-            <w:rPr>
-              <w:noProof/>
-            </w:rPr>
-            <w:instrText xml:space="preserve"> HYPERLINK \l "_Toc169778171" </w:instrText>
-          </w:r>
-          <w:r>
-            <w:rPr>
-              <w:noProof/>
-            </w:rPr>
-          </w:r>
-          <w:r>
-            <w:rPr>
-              <w:noProof/>
-            </w:rPr>
-            <w:fldChar w:fldCharType="separate"/>
-          </w:r>
-          <w:r>
-            <w:rPr>
-              <w:rStyle w:val="Hyperlink"/>
-              <w:noProof/>
-            </w:rPr>
-            <w:t>ВВЕДЕН</w:t>
-          </w:r>
-          <w:bookmarkStart w:id="2" w:name="_GoBack"/>
-          <w:bookmarkEnd w:id="2"/>
-          <w:r>
-            <w:rPr>
-              <w:rStyle w:val="Hyperlink"/>
-              <w:noProof/>
-            </w:rPr>
-            <w:t>ИЕ</w:t>
-          </w:r>
-          <w:r>
-            <w:rPr>
-              <w:noProof/>
-              <w:webHidden/>
-            </w:rPr>
-            <w:tab/>
-          </w:r>
-          <w:r>
-            <w:rPr>
-              <w:noProof/>
-              <w:webHidden/>
-            </w:rPr>
-            <w:fldChar w:fldCharType="begin"/>
-          </w:r>
-          <w:r>
-            <w:rPr>
-              <w:noProof/>
-              <w:webHidden/>
-            </w:rPr>
-            <w:instrText xml:space="preserve"> PAGEREF _Toc169778171 \h </w:instrText>
-          </w:r>
-          <w:r>
-            <w:rPr>
-              <w:noProof/>
-              <w:webHidden/>
-            </w:rPr>
-          </w:r>
-          <w:r>
-            <w:rPr>
-              <w:noProof/>
-              <w:webHidden/>
-            </w:rPr>
-            <w:fldChar w:fldCharType="separate"/>
-          </w:r>
-          <w:r>
-            <w:rPr>
-              <w:noProof/>
-              <w:webHidden/>
-            </w:rPr>
-            <w:t>5</w:t>
-          </w:r>
-          <w:r>
-            <w:rPr>
-              <w:noProof/>
-              <w:webHidden/>
-            </w:rPr>
-            <w:fldChar w:fldCharType="end"/>
-          </w:r>
-          <w:r>
-            <w:rPr>
-              <w:noProof/>
-            </w:rPr>
-            <w:fldChar w:fldCharType="end"/>
-          </w:r>
+          <w:hyperlink w:anchor="_Toc169778171" w:history="1">
+            <w:r>
+              <w:rPr>
+                <w:rStyle w:val="Hyperlink"/>
+                <w:noProof/>
+              </w:rPr>
+              <w:t>ВВЕДЕНИЕ</w:t>
+            </w:r>
+            <w:r>
+              <w:rPr>
+                <w:noProof/>
+                <w:webHidden/>
+              </w:rPr>
+              <w:tab/>
+            </w:r>
+            <w:r>
+              <w:rPr>
+                <w:noProof/>
+                <w:webHidden/>
+              </w:rPr>
+              <w:fldChar w:fldCharType="begin"/>
+            </w:r>
+            <w:r>
+              <w:rPr>
+                <w:noProof/>
+                <w:webHidden/>
+              </w:rPr>
+              <w:instrText xml:space="preserve"> PAGEREF _Toc169778171 \h </w:instrText>
+            </w:r>
+            <w:r>
+              <w:rPr>
+                <w:noProof/>
+                <w:webHidden/>
+              </w:rPr>
+            </w:r>
+            <w:r>
+              <w:rPr>
+                <w:noProof/>
+                <w:webHidden/>
+              </w:rPr>
+              <w:fldChar w:fldCharType="separate"/>
+            </w:r>
+            <w:r>
+              <w:rPr>
+                <w:noProof/>
+                <w:webHidden/>
+              </w:rPr>
+              <w:t>5</w:t>
+            </w:r>
+            <w:r>
+              <w:rPr>
+                <w:noProof/>
+                <w:webHidden/>
+              </w:rPr>
+              <w:fldChar w:fldCharType="end"/>
+            </w:r>
+          </w:hyperlink>
         </w:p>
         <w:p>
           <w:pPr>
@@ -825,15 +791,7 @@
         <w:t>мобильного приложения</w:t>
       </w:r>
       <w:r>
-        <w:t xml:space="preserve"> используются различные языки программирования и </w:t>
-      </w:r>
-      <w:proofErr w:type="spellStart"/>
-      <w:r>
-        <w:t>фреймворки</w:t>
-      </w:r>
-      <w:proofErr w:type="spellEnd"/>
-      <w:r>
-        <w:t>. Выбор языка программирования зависит от требований проекта, опыта разработчика и доступных ресурсов.</w:t>
+        <w:t xml:space="preserve"> используются различные языки программирования и фреймворки. Выбор языка программирования зависит от требований проекта, опыта разработчика и доступных ресурсов.</w:t>
       </w:r>
     </w:p>
     <w:p>
@@ -979,16 +937,8 @@
         <w:rPr>
           <w:lang w:eastAsia="ru-RU"/>
         </w:rPr>
-        <w:t xml:space="preserve">Для разработки </w:t>
-      </w:r>
-      <w:proofErr w:type="spellStart"/>
-      <w:r>
-        <w:rPr>
-          <w:lang w:eastAsia="ru-RU"/>
-        </w:rPr>
-        <w:t>Android</w:t>
-      </w:r>
-      <w:proofErr w:type="spellEnd"/>
+        <w:t>Для разработки Android</w:t>
+      </w:r>
       <w:r>
         <w:rPr>
           <w:lang w:eastAsia="ru-RU"/>
@@ -1009,134 +959,54 @@
           <w:lang w:eastAsia="ru-RU"/>
         </w:rPr>
       </w:pPr>
-      <w:proofErr w:type="spellStart"/>
-      <w:r>
-        <w:rPr>
-          <w:lang w:eastAsia="ru-RU"/>
-        </w:rPr>
-        <w:t>Java</w:t>
-      </w:r>
-      <w:proofErr w:type="spellEnd"/>
-      <w:r>
-        <w:rPr>
-          <w:lang w:eastAsia="ru-RU"/>
-        </w:rPr>
-        <w:t xml:space="preserve"> — официальный и самый популярный язык программирования для </w:t>
-      </w:r>
-      <w:proofErr w:type="spellStart"/>
-      <w:r>
-        <w:rPr>
-          <w:lang w:eastAsia="ru-RU"/>
-        </w:rPr>
-        <w:t>Android</w:t>
-      </w:r>
-      <w:proofErr w:type="spellEnd"/>
-      <w:r>
-        <w:rPr>
-          <w:lang w:eastAsia="ru-RU"/>
-        </w:rPr>
-        <w:t>.</w:t>
-      </w:r>
-    </w:p>
-    <w:p>
-      <w:pPr>
-        <w:pStyle w:val="a2"/>
-        <w:rPr>
-          <w:lang w:eastAsia="ru-RU"/>
-        </w:rPr>
-      </w:pPr>
-      <w:proofErr w:type="spellStart"/>
-      <w:r>
-        <w:rPr>
-          <w:lang w:eastAsia="ru-RU"/>
-        </w:rPr>
-        <w:t>Kotlin</w:t>
-      </w:r>
-      <w:proofErr w:type="spellEnd"/>
-      <w:r>
-        <w:rPr>
-          <w:lang w:eastAsia="ru-RU"/>
-        </w:rPr>
-        <w:t xml:space="preserve"> — современный язык программирования, совместимый с </w:t>
-      </w:r>
-      <w:proofErr w:type="spellStart"/>
-      <w:r>
-        <w:rPr>
-          <w:lang w:eastAsia="ru-RU"/>
-        </w:rPr>
-        <w:t>Java</w:t>
-      </w:r>
-      <w:proofErr w:type="spellEnd"/>
-      <w:r>
-        <w:rPr>
-          <w:lang w:eastAsia="ru-RU"/>
-        </w:rPr>
-        <w:t xml:space="preserve"> и имеющий больше синтаксического сахара.</w:t>
-      </w:r>
-    </w:p>
-    <w:p>
-      <w:pPr>
-        <w:pStyle w:val="a2"/>
-        <w:rPr>
-          <w:lang w:eastAsia="ru-RU"/>
-        </w:rPr>
-      </w:pPr>
-      <w:r>
-        <w:rPr>
-          <w:lang w:eastAsia="ru-RU"/>
-        </w:rPr>
-        <w:t xml:space="preserve">C/C++ — языки программирования, которые используются через </w:t>
-      </w:r>
-      <w:proofErr w:type="spellStart"/>
-      <w:r>
-        <w:rPr>
-          <w:lang w:eastAsia="ru-RU"/>
-        </w:rPr>
-        <w:t>Android</w:t>
-      </w:r>
-      <w:proofErr w:type="spellEnd"/>
-      <w:r>
-        <w:rPr>
-          <w:lang w:eastAsia="ru-RU"/>
-        </w:rPr>
-        <w:t xml:space="preserve"> NDK для создания </w:t>
-      </w:r>
-      <w:proofErr w:type="spellStart"/>
-      <w:r>
-        <w:rPr>
-          <w:lang w:eastAsia="ru-RU"/>
-        </w:rPr>
-        <w:t>нативных</w:t>
-      </w:r>
-      <w:proofErr w:type="spellEnd"/>
-      <w:r>
-        <w:rPr>
-          <w:lang w:eastAsia="ru-RU"/>
-        </w:rPr>
-        <w:t xml:space="preserve"> библиотек.</w:t>
-      </w:r>
-    </w:p>
-    <w:p>
-      <w:pPr>
-        <w:pStyle w:val="a2"/>
-        <w:rPr>
-          <w:lang w:eastAsia="ru-RU"/>
-        </w:rPr>
-      </w:pPr>
-      <w:r>
-        <w:rPr>
-          <w:lang w:eastAsia="ru-RU"/>
-        </w:rPr>
-        <w:t xml:space="preserve">Также для разработки </w:t>
-      </w:r>
-      <w:proofErr w:type="spellStart"/>
-      <w:r>
-        <w:rPr>
-          <w:lang w:eastAsia="ru-RU"/>
-        </w:rPr>
-        <w:t>Android</w:t>
-      </w:r>
-      <w:proofErr w:type="spellEnd"/>
+      <w:r>
+        <w:rPr>
+          <w:lang w:eastAsia="ru-RU"/>
+        </w:rPr>
+        <w:t>Java — официальный и самый популярный язык программирования для Android.</w:t>
+      </w:r>
+    </w:p>
+    <w:p>
+      <w:pPr>
+        <w:pStyle w:val="a2"/>
+        <w:rPr>
+          <w:lang w:eastAsia="ru-RU"/>
+        </w:rPr>
+      </w:pPr>
+      <w:r>
+        <w:rPr>
+          <w:lang w:eastAsia="ru-RU"/>
+        </w:rPr>
+        <w:t>Kotlin — современный язык программирования, совместимый с Java и имеющий больше синтаксического сахара.</w:t>
+      </w:r>
+    </w:p>
+    <w:p>
+      <w:pPr>
+        <w:pStyle w:val="a2"/>
+        <w:rPr>
+          <w:lang w:eastAsia="ru-RU"/>
+        </w:rPr>
+      </w:pPr>
+      <w:r>
+        <w:rPr>
+          <w:lang w:eastAsia="ru-RU"/>
+        </w:rPr>
+        <w:t>C/C++ — языки программирования, которые используются через Android NDK для создания нативных библиотек.</w:t>
+      </w:r>
+    </w:p>
+    <w:p>
+      <w:pPr>
+        <w:pStyle w:val="a2"/>
+        <w:rPr>
+          <w:lang w:eastAsia="ru-RU"/>
+        </w:rPr>
+      </w:pPr>
+      <w:r>
+        <w:rPr>
+          <w:lang w:eastAsia="ru-RU"/>
+        </w:rPr>
+        <w:t>Также для разработки Android</w:t>
+      </w:r>
       <w:r>
         <w:rPr>
           <w:lang w:eastAsia="ru-RU"/>
@@ -1159,537 +1029,91 @@
         <w:rPr>
           <w:lang w:eastAsia="ru-RU"/>
         </w:rPr>
-        <w:t xml:space="preserve">разработки, такие как HTML, CSS и </w:t>
-      </w:r>
-      <w:proofErr w:type="spellStart"/>
-      <w:r>
-        <w:rPr>
-          <w:lang w:eastAsia="ru-RU"/>
-        </w:rPr>
-        <w:t>JavaScript</w:t>
-      </w:r>
-      <w:proofErr w:type="spellEnd"/>
-      <w:r>
-        <w:rPr>
-          <w:lang w:eastAsia="ru-RU"/>
-        </w:rPr>
-        <w:t xml:space="preserve">, через инструменты </w:t>
-      </w:r>
-      <w:proofErr w:type="spellStart"/>
-      <w:r>
-        <w:rPr>
-          <w:lang w:eastAsia="ru-RU"/>
-        </w:rPr>
-        <w:t>PhoneGap</w:t>
-      </w:r>
-      <w:proofErr w:type="spellEnd"/>
-      <w:r>
-        <w:rPr>
-          <w:lang w:eastAsia="ru-RU"/>
-        </w:rPr>
-        <w:t xml:space="preserve">, </w:t>
-      </w:r>
-      <w:proofErr w:type="spellStart"/>
-      <w:r>
-        <w:rPr>
-          <w:lang w:eastAsia="ru-RU"/>
-        </w:rPr>
-        <w:t>Adobe</w:t>
-      </w:r>
-      <w:proofErr w:type="spellEnd"/>
-      <w:r>
-        <w:rPr>
-          <w:lang w:eastAsia="ru-RU"/>
-        </w:rPr>
-        <w:t xml:space="preserve"> </w:t>
-      </w:r>
-      <w:proofErr w:type="spellStart"/>
-      <w:r>
-        <w:rPr>
-          <w:lang w:eastAsia="ru-RU"/>
-        </w:rPr>
-        <w:t>Cordova</w:t>
-      </w:r>
-      <w:proofErr w:type="spellEnd"/>
-      <w:r>
-        <w:rPr>
-          <w:lang w:eastAsia="ru-RU"/>
-        </w:rPr>
-        <w:t xml:space="preserve"> и </w:t>
-      </w:r>
-      <w:proofErr w:type="spellStart"/>
-      <w:r>
-        <w:rPr>
-          <w:lang w:eastAsia="ru-RU"/>
-        </w:rPr>
-        <w:t>React</w:t>
-      </w:r>
-      <w:proofErr w:type="spellEnd"/>
-      <w:r>
-        <w:rPr>
-          <w:lang w:eastAsia="ru-RU"/>
-        </w:rPr>
-        <w:t xml:space="preserve"> </w:t>
-      </w:r>
-      <w:proofErr w:type="spellStart"/>
-      <w:r>
-        <w:rPr>
-          <w:lang w:eastAsia="ru-RU"/>
-        </w:rPr>
-        <w:t>Native</w:t>
-      </w:r>
-      <w:proofErr w:type="spellEnd"/>
-      <w:r>
-        <w:rPr>
-          <w:lang w:eastAsia="ru-RU"/>
-        </w:rPr>
-        <w:t xml:space="preserve"> от </w:t>
-      </w:r>
-      <w:proofErr w:type="spellStart"/>
-      <w:r>
-        <w:rPr>
-          <w:lang w:eastAsia="ru-RU"/>
-        </w:rPr>
-        <w:t>Facebook</w:t>
-      </w:r>
-      <w:proofErr w:type="spellEnd"/>
-      <w:r>
-        <w:rPr>
-          <w:lang w:eastAsia="ru-RU"/>
-        </w:rPr>
-        <w:t>.</w:t>
-      </w:r>
-    </w:p>
-    <w:p>
-      <w:pPr>
-        <w:pStyle w:val="a2"/>
-        <w:rPr>
-          <w:lang w:eastAsia="ru-RU"/>
-        </w:rPr>
-      </w:pPr>
-      <w:r>
-        <w:rPr>
-          <w:lang w:eastAsia="ru-RU"/>
-        </w:rPr>
-        <w:t xml:space="preserve">Среды разработки для </w:t>
-      </w:r>
-      <w:proofErr w:type="spellStart"/>
-      <w:r>
-        <w:rPr>
-          <w:lang w:eastAsia="ru-RU"/>
-        </w:rPr>
-        <w:t>Android</w:t>
-      </w:r>
-      <w:proofErr w:type="spellEnd"/>
-      <w:r>
-        <w:rPr>
-          <w:lang w:eastAsia="ru-RU"/>
-        </w:rPr>
-        <w:t xml:space="preserve"> включают:</w:t>
-      </w:r>
-    </w:p>
-    <w:p>
-      <w:pPr>
-        <w:pStyle w:val="a2"/>
-        <w:rPr>
-          <w:lang w:eastAsia="ru-RU"/>
-        </w:rPr>
-      </w:pPr>
-      <w:proofErr w:type="spellStart"/>
-      <w:r>
-        <w:rPr>
-          <w:lang w:eastAsia="ru-RU"/>
-        </w:rPr>
-        <w:t>Android</w:t>
-      </w:r>
-      <w:proofErr w:type="spellEnd"/>
-      <w:r>
-        <w:rPr>
-          <w:lang w:eastAsia="ru-RU"/>
-        </w:rPr>
-        <w:t xml:space="preserve"> </w:t>
-      </w:r>
-      <w:proofErr w:type="spellStart"/>
-      <w:r>
-        <w:rPr>
-          <w:lang w:eastAsia="ru-RU"/>
-        </w:rPr>
-        <w:t>Studio</w:t>
-      </w:r>
-      <w:proofErr w:type="spellEnd"/>
-      <w:r>
-        <w:rPr>
-          <w:lang w:eastAsia="ru-RU"/>
-        </w:rPr>
-        <w:t xml:space="preserve"> — официальная интегрированная среда разработки (IDE) от </w:t>
-      </w:r>
-      <w:proofErr w:type="spellStart"/>
-      <w:r>
-        <w:rPr>
-          <w:lang w:eastAsia="ru-RU"/>
-        </w:rPr>
-        <w:t>Google</w:t>
-      </w:r>
-      <w:proofErr w:type="spellEnd"/>
-      <w:r>
-        <w:rPr>
-          <w:lang w:eastAsia="ru-RU"/>
-        </w:rPr>
-        <w:t xml:space="preserve">, предоставляющая полный набор инструментов для создания приложений </w:t>
-      </w:r>
-      <w:proofErr w:type="spellStart"/>
-      <w:r>
-        <w:rPr>
-          <w:lang w:eastAsia="ru-RU"/>
-        </w:rPr>
-        <w:t>Android</w:t>
-      </w:r>
-      <w:proofErr w:type="spellEnd"/>
-      <w:r>
-        <w:rPr>
-          <w:lang w:eastAsia="ru-RU"/>
-        </w:rPr>
-        <w:t xml:space="preserve"> с использованием </w:t>
-      </w:r>
-      <w:proofErr w:type="spellStart"/>
-      <w:r>
-        <w:rPr>
-          <w:lang w:eastAsia="ru-RU"/>
-        </w:rPr>
-        <w:t>Java</w:t>
-      </w:r>
-      <w:proofErr w:type="spellEnd"/>
-      <w:r>
-        <w:rPr>
-          <w:lang w:eastAsia="ru-RU"/>
-        </w:rPr>
-        <w:t xml:space="preserve"> или </w:t>
-      </w:r>
-      <w:proofErr w:type="spellStart"/>
-      <w:r>
-        <w:rPr>
-          <w:lang w:eastAsia="ru-RU"/>
-        </w:rPr>
-        <w:t>Kotlin</w:t>
-      </w:r>
-      <w:proofErr w:type="spellEnd"/>
-      <w:r>
-        <w:rPr>
-          <w:lang w:eastAsia="ru-RU"/>
-        </w:rPr>
-        <w:t>.</w:t>
-      </w:r>
-    </w:p>
-    <w:p>
-      <w:pPr>
-        <w:pStyle w:val="a2"/>
-        <w:rPr>
-          <w:lang w:eastAsia="ru-RU"/>
-        </w:rPr>
-      </w:pPr>
-      <w:proofErr w:type="spellStart"/>
-      <w:r>
-        <w:rPr>
-          <w:lang w:eastAsia="ru-RU"/>
-        </w:rPr>
-        <w:t>Kotlin</w:t>
-      </w:r>
-      <w:proofErr w:type="spellEnd"/>
-      <w:r>
-        <w:rPr>
-          <w:lang w:eastAsia="ru-RU"/>
-        </w:rPr>
-        <w:t xml:space="preserve"> </w:t>
-      </w:r>
-      <w:proofErr w:type="spellStart"/>
-      <w:r>
-        <w:rPr>
-          <w:lang w:eastAsia="ru-RU"/>
-        </w:rPr>
-        <w:t>Multiplatform</w:t>
-      </w:r>
-      <w:proofErr w:type="spellEnd"/>
-      <w:r>
-        <w:rPr>
-          <w:lang w:eastAsia="ru-RU"/>
-        </w:rPr>
-        <w:t xml:space="preserve"> </w:t>
-      </w:r>
-      <w:proofErr w:type="spellStart"/>
-      <w:r>
-        <w:rPr>
-          <w:lang w:eastAsia="ru-RU"/>
-        </w:rPr>
-        <w:t>Mobile</w:t>
-      </w:r>
-      <w:proofErr w:type="spellEnd"/>
-      <w:r>
-        <w:rPr>
-          <w:lang w:eastAsia="ru-RU"/>
-        </w:rPr>
-        <w:t xml:space="preserve"> (KMM) — общая платформа кодовой базы для создания собственных приложений </w:t>
-      </w:r>
-      <w:proofErr w:type="spellStart"/>
-      <w:r>
-        <w:rPr>
-          <w:lang w:eastAsia="ru-RU"/>
-        </w:rPr>
-        <w:t>Android</w:t>
-      </w:r>
-      <w:proofErr w:type="spellEnd"/>
-      <w:r>
-        <w:rPr>
-          <w:lang w:eastAsia="ru-RU"/>
-        </w:rPr>
-        <w:t xml:space="preserve"> и </w:t>
-      </w:r>
-      <w:proofErr w:type="spellStart"/>
-      <w:r>
-        <w:rPr>
-          <w:lang w:eastAsia="ru-RU"/>
-        </w:rPr>
-        <w:t>iOS</w:t>
-      </w:r>
-      <w:proofErr w:type="spellEnd"/>
-      <w:r>
-        <w:rPr>
-          <w:lang w:eastAsia="ru-RU"/>
-        </w:rPr>
-        <w:t xml:space="preserve"> с использованием языка </w:t>
-      </w:r>
-      <w:proofErr w:type="spellStart"/>
-      <w:r>
-        <w:rPr>
-          <w:lang w:eastAsia="ru-RU"/>
-        </w:rPr>
-        <w:t>Kotlin</w:t>
-      </w:r>
-      <w:proofErr w:type="spellEnd"/>
-      <w:r>
-        <w:rPr>
-          <w:lang w:eastAsia="ru-RU"/>
-        </w:rPr>
-        <w:t>.</w:t>
-      </w:r>
-    </w:p>
-    <w:p>
-      <w:pPr>
-        <w:pStyle w:val="a2"/>
-        <w:rPr>
-          <w:lang w:eastAsia="ru-RU"/>
-        </w:rPr>
-      </w:pPr>
-      <w:proofErr w:type="spellStart"/>
-      <w:r>
-        <w:rPr>
-          <w:lang w:eastAsia="ru-RU"/>
-        </w:rPr>
-        <w:t>React</w:t>
-      </w:r>
-      <w:proofErr w:type="spellEnd"/>
-      <w:r>
-        <w:rPr>
-          <w:lang w:eastAsia="ru-RU"/>
-        </w:rPr>
-        <w:t xml:space="preserve"> </w:t>
-      </w:r>
-      <w:proofErr w:type="spellStart"/>
-      <w:r>
-        <w:rPr>
-          <w:lang w:eastAsia="ru-RU"/>
-        </w:rPr>
-        <w:t>Native</w:t>
-      </w:r>
-      <w:proofErr w:type="spellEnd"/>
-      <w:r>
-        <w:rPr>
-          <w:lang w:eastAsia="ru-RU"/>
-        </w:rPr>
-        <w:t xml:space="preserve"> — платформа с открытым исходным кодом на основе </w:t>
-      </w:r>
-      <w:proofErr w:type="spellStart"/>
-      <w:r>
-        <w:rPr>
-          <w:lang w:eastAsia="ru-RU"/>
-        </w:rPr>
-        <w:t>JavaScript</w:t>
-      </w:r>
-      <w:proofErr w:type="spellEnd"/>
-      <w:r>
-        <w:rPr>
-          <w:lang w:eastAsia="ru-RU"/>
-        </w:rPr>
-        <w:t xml:space="preserve"> для создания высокопроизводительных </w:t>
-      </w:r>
-      <w:proofErr w:type="spellStart"/>
-      <w:r>
-        <w:rPr>
-          <w:lang w:eastAsia="ru-RU"/>
-        </w:rPr>
-        <w:t>нативных</w:t>
-      </w:r>
-      <w:proofErr w:type="spellEnd"/>
-      <w:r>
-        <w:rPr>
-          <w:lang w:eastAsia="ru-RU"/>
-        </w:rPr>
-        <w:t xml:space="preserve"> приложений для </w:t>
-      </w:r>
-      <w:proofErr w:type="spellStart"/>
-      <w:r>
-        <w:rPr>
-          <w:lang w:eastAsia="ru-RU"/>
-        </w:rPr>
-        <w:t>Android</w:t>
-      </w:r>
-      <w:proofErr w:type="spellEnd"/>
-      <w:r>
-        <w:rPr>
-          <w:lang w:eastAsia="ru-RU"/>
-        </w:rPr>
-        <w:t xml:space="preserve"> и </w:t>
-      </w:r>
-      <w:proofErr w:type="spellStart"/>
-      <w:r>
-        <w:rPr>
-          <w:lang w:eastAsia="ru-RU"/>
-        </w:rPr>
-        <w:t>iOS</w:t>
-      </w:r>
-      <w:proofErr w:type="spellEnd"/>
-      <w:r>
-        <w:rPr>
-          <w:lang w:eastAsia="ru-RU"/>
-        </w:rPr>
-        <w:t>.</w:t>
-      </w:r>
-    </w:p>
-    <w:p>
-      <w:pPr>
-        <w:pStyle w:val="a2"/>
-        <w:rPr>
-          <w:lang w:eastAsia="ru-RU"/>
-        </w:rPr>
-      </w:pPr>
-      <w:proofErr w:type="spellStart"/>
-      <w:r>
-        <w:rPr>
-          <w:lang w:eastAsia="ru-RU"/>
-        </w:rPr>
-        <w:t>Flutter</w:t>
-      </w:r>
-      <w:proofErr w:type="spellEnd"/>
-      <w:r>
-        <w:rPr>
-          <w:lang w:eastAsia="ru-RU"/>
-        </w:rPr>
-        <w:t xml:space="preserve"> — набор пользовательского интерфейса от </w:t>
-      </w:r>
-      <w:proofErr w:type="spellStart"/>
-      <w:r>
-        <w:rPr>
-          <w:lang w:eastAsia="ru-RU"/>
-        </w:rPr>
-        <w:t>Google</w:t>
-      </w:r>
-      <w:proofErr w:type="spellEnd"/>
-      <w:r>
-        <w:rPr>
-          <w:lang w:eastAsia="ru-RU"/>
-        </w:rPr>
-        <w:t xml:space="preserve"> для создания высокопроизводительных приложений, скомпилированных в собственном коде, для нескольких платформ.</w:t>
-      </w:r>
-    </w:p>
-    <w:p>
-      <w:pPr>
-        <w:pStyle w:val="a2"/>
-        <w:rPr>
-          <w:lang w:eastAsia="ru-RU"/>
-        </w:rPr>
-      </w:pPr>
-      <w:proofErr w:type="spellStart"/>
-      <w:r>
-        <w:rPr>
-          <w:lang w:eastAsia="ru-RU"/>
-        </w:rPr>
-        <w:t>Xamarin</w:t>
-      </w:r>
-      <w:proofErr w:type="spellEnd"/>
-      <w:r>
-        <w:rPr>
-          <w:lang w:eastAsia="ru-RU"/>
-        </w:rPr>
-        <w:t xml:space="preserve"> — кроссплатформенная среда разработки приложений от </w:t>
-      </w:r>
-      <w:proofErr w:type="spellStart"/>
-      <w:r>
-        <w:rPr>
-          <w:lang w:eastAsia="ru-RU"/>
-        </w:rPr>
-        <w:t>Microsoft</w:t>
-      </w:r>
-      <w:proofErr w:type="spellEnd"/>
-      <w:r>
-        <w:rPr>
-          <w:lang w:eastAsia="ru-RU"/>
-        </w:rPr>
-        <w:t xml:space="preserve">, использующая C# для создания </w:t>
-      </w:r>
-      <w:proofErr w:type="spellStart"/>
-      <w:r>
-        <w:rPr>
-          <w:lang w:eastAsia="ru-RU"/>
-        </w:rPr>
-        <w:t>нативных</w:t>
-      </w:r>
-      <w:proofErr w:type="spellEnd"/>
-      <w:r>
-        <w:rPr>
-          <w:lang w:eastAsia="ru-RU"/>
-        </w:rPr>
-        <w:t xml:space="preserve"> приложений для </w:t>
-      </w:r>
-      <w:proofErr w:type="spellStart"/>
-      <w:r>
-        <w:rPr>
-          <w:lang w:eastAsia="ru-RU"/>
-        </w:rPr>
-        <w:t>Android</w:t>
-      </w:r>
-      <w:proofErr w:type="spellEnd"/>
-      <w:r>
-        <w:rPr>
-          <w:lang w:eastAsia="ru-RU"/>
-        </w:rPr>
-        <w:t xml:space="preserve">, </w:t>
-      </w:r>
-      <w:proofErr w:type="spellStart"/>
-      <w:r>
-        <w:rPr>
-          <w:lang w:eastAsia="ru-RU"/>
-        </w:rPr>
-        <w:t>iOS</w:t>
-      </w:r>
-      <w:proofErr w:type="spellEnd"/>
-      <w:r>
-        <w:rPr>
-          <w:lang w:eastAsia="ru-RU"/>
-        </w:rPr>
-        <w:t xml:space="preserve"> и </w:t>
-      </w:r>
-      <w:proofErr w:type="spellStart"/>
-      <w:r>
-        <w:rPr>
-          <w:lang w:eastAsia="ru-RU"/>
-        </w:rPr>
-        <w:t>Windows</w:t>
-      </w:r>
-      <w:proofErr w:type="spellEnd"/>
-      <w:r>
-        <w:rPr>
-          <w:lang w:eastAsia="ru-RU"/>
-        </w:rPr>
-        <w:t>.</w:t>
+        <w:t>разработки, такие как HTML, CSS и JavaScript, через инструменты PhoneGap, Adobe Cordova и React Native от Facebook.</w:t>
+      </w:r>
+    </w:p>
+    <w:p>
+      <w:pPr>
+        <w:pStyle w:val="a2"/>
+        <w:rPr>
+          <w:lang w:eastAsia="ru-RU"/>
+        </w:rPr>
+      </w:pPr>
+      <w:r>
+        <w:rPr>
+          <w:lang w:eastAsia="ru-RU"/>
+        </w:rPr>
+        <w:t>Среды разработки для Android включают:</w:t>
+      </w:r>
+    </w:p>
+    <w:p>
+      <w:pPr>
+        <w:pStyle w:val="a2"/>
+        <w:rPr>
+          <w:lang w:eastAsia="ru-RU"/>
+        </w:rPr>
+      </w:pPr>
+      <w:r>
+        <w:rPr>
+          <w:lang w:eastAsia="ru-RU"/>
+        </w:rPr>
+        <w:t>Android Studio — официальная интегрированная среда разработки (IDE) от Google, предоставляющая полный набор инструментов для создания приложений Android с использованием Java или Kotlin.</w:t>
+      </w:r>
+    </w:p>
+    <w:p>
+      <w:pPr>
+        <w:pStyle w:val="a2"/>
+        <w:rPr>
+          <w:lang w:eastAsia="ru-RU"/>
+        </w:rPr>
+      </w:pPr>
+      <w:r>
+        <w:rPr>
+          <w:lang w:eastAsia="ru-RU"/>
+        </w:rPr>
+        <w:t>Kotlin Multiplatform Mobile (KMM) — общая платформа кодовой базы для создания собственных приложений Android и iOS с использованием языка Kotlin.</w:t>
+      </w:r>
+    </w:p>
+    <w:p>
+      <w:pPr>
+        <w:pStyle w:val="a2"/>
+        <w:rPr>
+          <w:lang w:eastAsia="ru-RU"/>
+        </w:rPr>
+      </w:pPr>
+      <w:r>
+        <w:rPr>
+          <w:lang w:eastAsia="ru-RU"/>
+        </w:rPr>
+        <w:t>React Native — платформа с открытым исходным кодом на основе JavaScript для создания высокопроизводительных нативных приложений для Android и iOS.</w:t>
+      </w:r>
+    </w:p>
+    <w:p>
+      <w:pPr>
+        <w:pStyle w:val="a2"/>
+        <w:rPr>
+          <w:lang w:eastAsia="ru-RU"/>
+        </w:rPr>
+      </w:pPr>
+      <w:r>
+        <w:rPr>
+          <w:lang w:eastAsia="ru-RU"/>
+        </w:rPr>
+        <w:t>Flutter — набор пользовательского интерфейса от Google для создания высокопроизводительных приложений, скомпилированных в собственном коде, для нескольких платформ.</w:t>
+      </w:r>
+    </w:p>
+    <w:p>
+      <w:pPr>
+        <w:pStyle w:val="a2"/>
+        <w:rPr>
+          <w:lang w:eastAsia="ru-RU"/>
+        </w:rPr>
+      </w:pPr>
+      <w:r>
+        <w:rPr>
+          <w:lang w:eastAsia="ru-RU"/>
+        </w:rPr>
+        <w:t>Xamarin — кроссплатформенная среда разработки приложений от Microsoft, использующая C# для создания нативных приложений для Android, iOS и Windows.</w:t>
       </w:r>
     </w:p>
     <w:p>
@@ -1730,14 +1154,12 @@
         </w:rPr>
         <w:t>и содержания курса были выбраны:</w:t>
       </w:r>
-      <w:proofErr w:type="spellStart"/>
       <w:r>
         <w:rPr>
           <w:lang w:val="en-US" w:eastAsia="ru-RU"/>
         </w:rPr>
         <w:t>Kotlin</w:t>
       </w:r>
-      <w:proofErr w:type="spellEnd"/>
       <w:r>
         <w:rPr>
           <w:lang w:eastAsia="ru-RU"/>
@@ -1849,21 +1271,7 @@
         <w:rPr>
           <w:lang w:eastAsia="ru-RU"/>
         </w:rPr>
-        <w:t xml:space="preserve">обрабатывать результаты запросов, </w:t>
-      </w:r>
-      <w:proofErr w:type="spellStart"/>
-      <w:r>
-        <w:rPr>
-          <w:lang w:eastAsia="ru-RU"/>
-        </w:rPr>
-        <w:t>парсить</w:t>
-      </w:r>
-      <w:proofErr w:type="spellEnd"/>
-      <w:r>
-        <w:rPr>
-          <w:lang w:eastAsia="ru-RU"/>
-        </w:rPr>
-        <w:t xml:space="preserve"> </w:t>
+        <w:t xml:space="preserve">обрабатывать результаты запросов, парсить </w:t>
       </w:r>
       <w:r>
         <w:rPr>
@@ -1991,21 +1399,7 @@
         <w:rPr>
           <w:lang w:eastAsia="ru-RU"/>
         </w:rPr>
-        <w:t xml:space="preserve">должен быть свой стиль оформления, </w:t>
-      </w:r>
-      <w:proofErr w:type="spellStart"/>
-      <w:r>
-        <w:rPr>
-          <w:lang w:eastAsia="ru-RU"/>
-        </w:rPr>
-        <w:t>минималистичный</w:t>
-      </w:r>
-      <w:proofErr w:type="spellEnd"/>
-      <w:r>
-        <w:rPr>
-          <w:lang w:eastAsia="ru-RU"/>
-        </w:rPr>
-        <w:t xml:space="preserve"> и приятный на глаз.</w:t>
+        <w:t>должен быть свой стиль оформления, минималистичный и приятный на глаз.</w:t>
       </w:r>
     </w:p>
     <w:p>
@@ -2048,7 +1442,7 @@
       </w:pPr>
       <w:r>
         <w:rPr>
-          <w:lang w:val="en-US"/>
+          <w:lang w:val="en-US" w:eastAsia="en-US"/>
         </w:rPr>
         <w:drawing>
           <wp:inline distT="0" distB="0" distL="0" distR="0" wp14:anchorId="389ACFD1" wp14:editId="262366C9">
@@ -2247,14 +1641,12 @@
         </w:rPr>
         <w:t xml:space="preserve"> </w:t>
       </w:r>
-      <w:proofErr w:type="spellStart"/>
       <w:r>
         <w:rPr>
           <w:lang w:val="en-US" w:eastAsia="ru-RU"/>
         </w:rPr>
         <w:t>ip</w:t>
       </w:r>
-      <w:proofErr w:type="spellEnd"/>
       <w:r>
         <w:rPr>
           <w:lang w:eastAsia="ru-RU"/>
@@ -2556,14 +1948,12 @@
         </w:rPr>
         <w:t>какие данные возвращает (</w:t>
       </w:r>
-      <w:proofErr w:type="spellStart"/>
       <w:r>
         <w:rPr>
           <w:lang w:val="en-US" w:eastAsia="ru-RU"/>
         </w:rPr>
         <w:t>int</w:t>
       </w:r>
-      <w:proofErr w:type="spellEnd"/>
       <w:r>
         <w:rPr>
           <w:lang w:eastAsia="ru-RU"/>
@@ -2750,14 +2140,12 @@
         </w:rPr>
         <w:t xml:space="preserve"> </w:t>
       </w:r>
-      <w:proofErr w:type="spellStart"/>
       <w:r>
         <w:rPr>
           <w:lang w:val="en-US" w:eastAsia="ru-RU"/>
         </w:rPr>
         <w:t>tid</w:t>
       </w:r>
-      <w:proofErr w:type="spellEnd"/>
       <w:r>
         <w:rPr>
           <w:lang w:eastAsia="ru-RU"/>
@@ -3752,14 +3140,12 @@
         </w:rPr>
         <w:t xml:space="preserve"> </w:t>
       </w:r>
-      <w:proofErr w:type="spellStart"/>
       <w:r>
         <w:rPr>
           <w:lang w:val="en-US" w:eastAsia="ru-RU"/>
         </w:rPr>
         <w:t>Retroofit</w:t>
       </w:r>
-      <w:proofErr w:type="spellEnd"/>
       <w:r>
         <w:rPr>
           <w:lang w:eastAsia="ru-RU"/>
@@ -3798,14 +3184,12 @@
         </w:rPr>
         <w:t xml:space="preserve"> </w:t>
       </w:r>
-      <w:proofErr w:type="spellStart"/>
       <w:r>
         <w:rPr>
           <w:lang w:val="en-US" w:eastAsia="ru-RU"/>
         </w:rPr>
         <w:t>Gson</w:t>
       </w:r>
-      <w:proofErr w:type="spellEnd"/>
       <w:r>
         <w:rPr>
           <w:lang w:eastAsia="ru-RU"/>
@@ -3816,35 +3200,7 @@
         <w:rPr>
           <w:lang w:eastAsia="ru-RU"/>
         </w:rPr>
-        <w:t xml:space="preserve">библиотека для </w:t>
-      </w:r>
-      <w:proofErr w:type="spellStart"/>
-      <w:r>
-        <w:rPr>
-          <w:lang w:eastAsia="ru-RU"/>
-        </w:rPr>
-        <w:t>сериализации</w:t>
-      </w:r>
-      <w:proofErr w:type="spellEnd"/>
-      <w:r>
-        <w:rPr>
-          <w:lang w:eastAsia="ru-RU"/>
-        </w:rPr>
-        <w:t xml:space="preserve"> и </w:t>
-      </w:r>
-      <w:proofErr w:type="spellStart"/>
-      <w:r>
-        <w:rPr>
-          <w:lang w:eastAsia="ru-RU"/>
-        </w:rPr>
-        <w:t>десериализации</w:t>
-      </w:r>
-      <w:proofErr w:type="spellEnd"/>
-      <w:r>
-        <w:rPr>
-          <w:lang w:eastAsia="ru-RU"/>
-        </w:rPr>
-        <w:t xml:space="preserve"> объектов в и из </w:t>
+        <w:t xml:space="preserve">библиотека для сериализации и десериализации объектов в и из </w:t>
       </w:r>
       <w:r>
         <w:rPr>
@@ -3890,14 +3246,12 @@
         </w:rPr>
         <w:t xml:space="preserve"> </w:t>
       </w:r>
-      <w:proofErr w:type="spellStart"/>
       <w:r>
         <w:rPr>
           <w:lang w:val="en-US" w:eastAsia="ru-RU"/>
         </w:rPr>
         <w:t>MPAndroidChart</w:t>
       </w:r>
-      <w:proofErr w:type="spellEnd"/>
       <w:r>
         <w:rPr>
           <w:lang w:eastAsia="ru-RU"/>
@@ -4023,21 +3377,7 @@
         <w:rPr>
           <w:lang w:eastAsia="ru-RU"/>
         </w:rPr>
-        <w:t xml:space="preserve"> непредсказуемое поведение (</w:t>
-      </w:r>
-      <w:proofErr w:type="spellStart"/>
-      <w:r>
-        <w:rPr>
-          <w:lang w:eastAsia="ru-RU"/>
-        </w:rPr>
-        <w:t>краши</w:t>
-      </w:r>
-      <w:proofErr w:type="spellEnd"/>
-      <w:r>
-        <w:rPr>
-          <w:lang w:eastAsia="ru-RU"/>
-        </w:rPr>
-        <w:t>) при обработки ответов от запросов (активность или фрагмент могут быть закрыты)</w:t>
+        <w:t xml:space="preserve"> непредсказуемое поведение (краши) при обработки ответов от запросов (активность или фрагмент могут быть закрыты)</w:t>
       </w:r>
       <w:r>
         <w:rPr>
@@ -4075,21 +3415,7 @@
         <w:rPr>
           <w:lang w:eastAsia="ru-RU"/>
         </w:rPr>
-        <w:t xml:space="preserve">не корректное описание классов для </w:t>
-      </w:r>
-      <w:proofErr w:type="spellStart"/>
-      <w:r>
-        <w:rPr>
-          <w:lang w:eastAsia="ru-RU"/>
-        </w:rPr>
-        <w:t>парсинга</w:t>
-      </w:r>
-      <w:proofErr w:type="spellEnd"/>
-      <w:r>
-        <w:rPr>
-          <w:lang w:eastAsia="ru-RU"/>
-        </w:rPr>
-        <w:t xml:space="preserve"> из </w:t>
+        <w:t xml:space="preserve">не корректное описание классов для парсинга из </w:t>
       </w:r>
       <w:r>
         <w:rPr>
@@ -4176,14 +3502,12 @@
       <w:r>
         <w:t xml:space="preserve"> </w:t>
       </w:r>
-      <w:proofErr w:type="spellStart"/>
       <w:r>
         <w:rPr>
           <w:lang w:val="en-US"/>
         </w:rPr>
         <w:t>Kotlin</w:t>
       </w:r>
-      <w:proofErr w:type="spellEnd"/>
       <w:r>
         <w:t>;</w:t>
       </w:r>

</xml_diff>